<commit_message>
Updated graphs on usability testing documents
</commit_message>
<xml_diff>
--- a/Usability Testing/PRCS252 - Cognitive Walkthrough - Mobile Application Feedback.docx
+++ b/Usability Testing/PRCS252 - Cognitive Walkthrough - Mobile Application Feedback.docx
@@ -1,6 +1,6 @@
 
 <file path=word/document.xml><?xml version="1.0" encoding="utf-8"?>
-<w:document xmlns:wpc="http://schemas.microsoft.com/office/word/2010/wordprocessingCanvas" xmlns:cx="http://schemas.microsoft.com/office/drawing/2014/chartex" xmlns:cx1="http://schemas.microsoft.com/office/drawing/2015/9/8/chartex" xmlns:cx2="http://schemas.microsoft.com/office/drawing/2015/10/21/chartex" xmlns:cx3="http://schemas.microsoft.com/office/drawing/2016/5/9/chartex" xmlns:cx4="http://schemas.microsoft.com/office/drawing/2016/5/10/chartex" xmlns:cx5="http://schemas.microsoft.com/office/drawing/2016/5/11/chartex" xmlns:cx6="http://schemas.microsoft.com/office/drawing/2016/5/12/chartex" xmlns:cx7="http://schemas.microsoft.com/office/drawing/2016/5/13/chartex" xmlns:cx8="http://schemas.microsoft.com/office/drawing/2016/5/14/chartex" xmlns:mc="http://schemas.openxmlformats.org/markup-compatibility/2006" xmlns:aink="http://schemas.microsoft.com/office/drawing/2016/ink" xmlns:am3d="http://schemas.microsoft.com/office/drawing/2017/model3d" xmlns:o="urn:schemas-microsoft-com:office:office" xmlns:r="http://schemas.openxmlformats.org/officeDocument/2006/relationships" xmlns:m="http://schemas.openxmlformats.org/officeDocument/2006/math" xmlns:v="urn:schemas-microsoft-com:vml" xmlns:wp14="http://schemas.microsoft.com/office/word/2010/wordprocessingDrawing" xmlns:wp="http://schemas.openxmlformats.org/drawingml/2006/wordprocessingDrawing" xmlns:w10="urn:schemas-microsoft-com:office:word" xmlns:w="http://schemas.openxmlformats.org/wordprocessingml/2006/main" xmlns:w14="http://schemas.microsoft.com/office/word/2010/wordml" xmlns:w15="http://schemas.microsoft.com/office/word/2012/wordml" xmlns:w16cid="http://schemas.microsoft.com/office/word/2016/wordml/cid" xmlns:w16se="http://schemas.microsoft.com/office/word/2015/wordml/symex" xmlns:wpg="http://schemas.microsoft.com/office/word/2010/wordprocessingGroup" xmlns:wpi="http://schemas.microsoft.com/office/word/2010/wordprocessingInk" xmlns:wne="http://schemas.microsoft.com/office/word/2006/wordml" xmlns:wps="http://schemas.microsoft.com/office/word/2010/wordprocessingShape" mc:Ignorable="w14 w15 w16se w16cid wp14">
+<w:document xmlns:wpc="http://schemas.microsoft.com/office/word/2010/wordprocessingCanvas" xmlns:cx="http://schemas.microsoft.com/office/drawing/2014/chartex" xmlns:cx1="http://schemas.microsoft.com/office/drawing/2015/9/8/chartex" xmlns:mc="http://schemas.openxmlformats.org/markup-compatibility/2006" xmlns:o="urn:schemas-microsoft-com:office:office" xmlns:r="http://schemas.openxmlformats.org/officeDocument/2006/relationships" xmlns:m="http://schemas.openxmlformats.org/officeDocument/2006/math" xmlns:v="urn:schemas-microsoft-com:vml" xmlns:wp14="http://schemas.microsoft.com/office/word/2010/wordprocessingDrawing" xmlns:wp="http://schemas.openxmlformats.org/drawingml/2006/wordprocessingDrawing" xmlns:w10="urn:schemas-microsoft-com:office:word" xmlns:w="http://schemas.openxmlformats.org/wordprocessingml/2006/main" xmlns:w14="http://schemas.microsoft.com/office/word/2010/wordml" xmlns:w15="http://schemas.microsoft.com/office/word/2012/wordml" xmlns:w16se="http://schemas.microsoft.com/office/word/2015/wordml/symex" xmlns:wpg="http://schemas.microsoft.com/office/word/2010/wordprocessingGroup" xmlns:wpi="http://schemas.microsoft.com/office/word/2010/wordprocessingInk" xmlns:wne="http://schemas.microsoft.com/office/word/2006/wordml" xmlns:wps="http://schemas.microsoft.com/office/word/2010/wordprocessingShape" mc:Ignorable="w14 w15 w16se wp14">
   <w:body>
     <w:p>
       <w:pPr>
@@ -107,12 +107,13 @@
       <w:r>
         <w:rPr>
           <w:noProof/>
+          <w:lang w:eastAsia="en-GB"/>
         </w:rPr>
         <w:drawing>
-          <wp:inline distT="0" distB="0" distL="0" distR="0" wp14:anchorId="0C30338E" wp14:editId="3D18A636">
-            <wp:extent cx="5731510" cy="2247265"/>
-            <wp:effectExtent l="0" t="0" r="2540" b="635"/>
-            <wp:docPr id="1" name="Picture 1" descr="C:\Users\Goel\AppData\Local\Packages\Microsoft.Office.Desktop_8wekyb3d8bbwe\AC\INetCache\Content.MSO\10E7987.tmp"/>
+          <wp:inline distT="0" distB="0" distL="0" distR="0" wp14:anchorId="2D672344" wp14:editId="54E0A9CD">
+            <wp:extent cx="5731510" cy="3108325"/>
+            <wp:effectExtent l="0" t="0" r="2540" b="0"/>
+            <wp:docPr id="4" name="Picture 4"/>
             <wp:cNvGraphicFramePr>
               <a:graphicFrameLocks xmlns:a="http://schemas.openxmlformats.org/drawingml/2006/main" noChangeAspect="1"/>
             </wp:cNvGraphicFramePr>
@@ -120,10 +121,8 @@
               <a:graphicData uri="http://schemas.openxmlformats.org/drawingml/2006/picture">
                 <pic:pic xmlns:pic="http://schemas.openxmlformats.org/drawingml/2006/picture">
                   <pic:nvPicPr>
-                    <pic:cNvPr id="0" name="Picture 1" descr="C:\Users\Goel\AppData\Local\Packages\Microsoft.Office.Desktop_8wekyb3d8bbwe\AC\INetCache\Content.MSO\10E7987.tmp"/>
-                    <pic:cNvPicPr>
-                      <a:picLocks noChangeAspect="1" noChangeArrowheads="1"/>
-                    </pic:cNvPicPr>
+                    <pic:cNvPr id="4" name="5E0324F.tmp"/>
+                    <pic:cNvPicPr/>
                   </pic:nvPicPr>
                   <pic:blipFill>
                     <a:blip r:embed="rId5">
@@ -133,23 +132,18 @@
                         </a:ext>
                       </a:extLst>
                     </a:blip>
-                    <a:srcRect/>
                     <a:stretch>
                       <a:fillRect/>
                     </a:stretch>
                   </pic:blipFill>
-                  <pic:spPr bwMode="auto">
+                  <pic:spPr>
                     <a:xfrm>
                       <a:off x="0" y="0"/>
-                      <a:ext cx="5731510" cy="2247265"/>
+                      <a:ext cx="5731510" cy="3108325"/>
                     </a:xfrm>
                     <a:prstGeom prst="rect">
                       <a:avLst/>
                     </a:prstGeom>
-                    <a:noFill/>
-                    <a:ln>
-                      <a:noFill/>
-                    </a:ln>
                   </pic:spPr>
                 </pic:pic>
               </a:graphicData>
@@ -178,7 +172,30 @@
           <w:b/>
           <w:u w:val="single"/>
         </w:rPr>
-        <w:t xml:space="preserve"> On a scale of 1 – 5 (1 being mostly bad, 5 being mostly good), how would your rate your overall experience with the app?</w:t>
+        <w:t xml:space="preserve"> On a sc</w:t>
+      </w:r>
+      <w:r>
+        <w:rPr>
+          <w:b/>
+          <w:u w:val="single"/>
+        </w:rPr>
+        <w:t>ale of 1 – 5 (1 being mostly good, 5 being mostly bad</w:t>
+      </w:r>
+      <w:r>
+        <w:rPr>
+          <w:b/>
+          <w:u w:val="single"/>
+        </w:rPr>
+        <w:t>), how would you</w:t>
+      </w:r>
+      <w:bookmarkStart w:id="0" w:name="_GoBack"/>
+      <w:bookmarkEnd w:id="0"/>
+      <w:r>
+        <w:rPr>
+          <w:b/>
+          <w:u w:val="single"/>
+        </w:rPr>
+        <w:t xml:space="preserve"> rate your overall experience with the app?</w:t>
       </w:r>
     </w:p>
     <w:p>
@@ -193,12 +210,14 @@
           <w:b/>
           <w:noProof/>
           <w:u w:val="single"/>
-        </w:rPr>
+          <w:lang w:eastAsia="en-GB"/>
+        </w:rPr>
+        <w:lastRenderedPageBreak/>
         <w:drawing>
-          <wp:inline distT="0" distB="0" distL="0" distR="0" wp14:anchorId="54D5C5DC" wp14:editId="49BEB58D">
-            <wp:extent cx="5731510" cy="2429510"/>
-            <wp:effectExtent l="0" t="0" r="2540" b="8890"/>
-            <wp:docPr id="2" name="Picture 2" descr="C:\Users\Goel\AppData\Local\Packages\Microsoft.Office.Desktop_8wekyb3d8bbwe\AC\INetCache\Content.MSO\9CDC242D.tmp"/>
+          <wp:inline distT="0" distB="0" distL="0" distR="0" wp14:anchorId="17E1F79D" wp14:editId="17B94A2F">
+            <wp:extent cx="5731510" cy="3077845"/>
+            <wp:effectExtent l="0" t="0" r="2540" b="8255"/>
+            <wp:docPr id="5" name="Picture 5"/>
             <wp:cNvGraphicFramePr>
               <a:graphicFrameLocks xmlns:a="http://schemas.openxmlformats.org/drawingml/2006/main" noChangeAspect="1"/>
             </wp:cNvGraphicFramePr>
@@ -206,10 +225,8 @@
               <a:graphicData uri="http://schemas.openxmlformats.org/drawingml/2006/picture">
                 <pic:pic xmlns:pic="http://schemas.openxmlformats.org/drawingml/2006/picture">
                   <pic:nvPicPr>
-                    <pic:cNvPr id="0" name="Picture 3" descr="C:\Users\Goel\AppData\Local\Packages\Microsoft.Office.Desktop_8wekyb3d8bbwe\AC\INetCache\Content.MSO\9CDC242D.tmp"/>
-                    <pic:cNvPicPr>
-                      <a:picLocks noChangeAspect="1" noChangeArrowheads="1"/>
-                    </pic:cNvPicPr>
+                    <pic:cNvPr id="5" name="5E0ADB1.tmp"/>
+                    <pic:cNvPicPr/>
                   </pic:nvPicPr>
                   <pic:blipFill>
                     <a:blip r:embed="rId6">
@@ -219,23 +236,18 @@
                         </a:ext>
                       </a:extLst>
                     </a:blip>
-                    <a:srcRect/>
                     <a:stretch>
                       <a:fillRect/>
                     </a:stretch>
                   </pic:blipFill>
-                  <pic:spPr bwMode="auto">
+                  <pic:spPr>
                     <a:xfrm>
                       <a:off x="0" y="0"/>
-                      <a:ext cx="5731510" cy="2429510"/>
+                      <a:ext cx="5731510" cy="3077845"/>
                     </a:xfrm>
                     <a:prstGeom prst="rect">
                       <a:avLst/>
                     </a:prstGeom>
-                    <a:noFill/>
-                    <a:ln>
-                      <a:noFill/>
-                    </a:ln>
                   </pic:spPr>
                 </pic:pic>
               </a:graphicData>
@@ -264,7 +276,6 @@
           <w:b/>
           <w:u w:val="single"/>
         </w:rPr>
-        <w:lastRenderedPageBreak/>
         <w:t>Q3:</w:t>
       </w:r>
       <w:r>
@@ -473,7 +484,9 @@
           <w:b/>
           <w:noProof/>
           <w:u w:val="single"/>
-        </w:rPr>
+          <w:lang w:eastAsia="en-GB"/>
+        </w:rPr>
+        <w:lastRenderedPageBreak/>
         <w:drawing>
           <wp:inline distT="0" distB="0" distL="0" distR="0" wp14:anchorId="283797D0" wp14:editId="3453FFD1">
             <wp:extent cx="5731510" cy="3021330"/>
@@ -573,8 +586,6 @@
       <w:r>
         <w:t xml:space="preserve"> e.g. notification or updates.</w:t>
       </w:r>
-      <w:bookmarkStart w:id="0" w:name="_GoBack"/>
-      <w:bookmarkEnd w:id="0"/>
     </w:p>
     <w:sectPr>
       <w:pgSz w:w="11906" w:h="16838"/>
@@ -587,7 +598,7 @@
 </file>
 
 <file path=word/numbering.xml><?xml version="1.0" encoding="utf-8"?>
-<w:numbering xmlns:wpc="http://schemas.microsoft.com/office/word/2010/wordprocessingCanvas" xmlns:cx="http://schemas.microsoft.com/office/drawing/2014/chartex" xmlns:cx1="http://schemas.microsoft.com/office/drawing/2015/9/8/chartex" xmlns:cx2="http://schemas.microsoft.com/office/drawing/2015/10/21/chartex" xmlns:cx3="http://schemas.microsoft.com/office/drawing/2016/5/9/chartex" xmlns:cx4="http://schemas.microsoft.com/office/drawing/2016/5/10/chartex" xmlns:cx5="http://schemas.microsoft.com/office/drawing/2016/5/11/chartex" xmlns:cx6="http://schemas.microsoft.com/office/drawing/2016/5/12/chartex" xmlns:cx7="http://schemas.microsoft.com/office/drawing/2016/5/13/chartex" xmlns:cx8="http://schemas.microsoft.com/office/drawing/2016/5/14/chartex" xmlns:mc="http://schemas.openxmlformats.org/markup-compatibility/2006" xmlns:aink="http://schemas.microsoft.com/office/drawing/2016/ink" xmlns:am3d="http://schemas.microsoft.com/office/drawing/2017/model3d" xmlns:o="urn:schemas-microsoft-com:office:office" xmlns:r="http://schemas.openxmlformats.org/officeDocument/2006/relationships" xmlns:m="http://schemas.openxmlformats.org/officeDocument/2006/math" xmlns:v="urn:schemas-microsoft-com:vml" xmlns:wp14="http://schemas.microsoft.com/office/word/2010/wordprocessingDrawing" xmlns:wp="http://schemas.openxmlformats.org/drawingml/2006/wordprocessingDrawing" xmlns:w10="urn:schemas-microsoft-com:office:word" xmlns:w="http://schemas.openxmlformats.org/wordprocessingml/2006/main" xmlns:w14="http://schemas.microsoft.com/office/word/2010/wordml" xmlns:w15="http://schemas.microsoft.com/office/word/2012/wordml" xmlns:w16cid="http://schemas.microsoft.com/office/word/2016/wordml/cid" xmlns:w16se="http://schemas.microsoft.com/office/word/2015/wordml/symex" xmlns:wpg="http://schemas.microsoft.com/office/word/2010/wordprocessingGroup" xmlns:wpi="http://schemas.microsoft.com/office/word/2010/wordprocessingInk" xmlns:wne="http://schemas.microsoft.com/office/word/2006/wordml" xmlns:wps="http://schemas.microsoft.com/office/word/2010/wordprocessingShape" mc:Ignorable="w14 w15 w16se w16cid wp14">
+<w:numbering xmlns:wpc="http://schemas.microsoft.com/office/word/2010/wordprocessingCanvas" xmlns:cx="http://schemas.microsoft.com/office/drawing/2014/chartex" xmlns:cx1="http://schemas.microsoft.com/office/drawing/2015/9/8/chartex" xmlns:mc="http://schemas.openxmlformats.org/markup-compatibility/2006" xmlns:o="urn:schemas-microsoft-com:office:office" xmlns:r="http://schemas.openxmlformats.org/officeDocument/2006/relationships" xmlns:m="http://schemas.openxmlformats.org/officeDocument/2006/math" xmlns:v="urn:schemas-microsoft-com:vml" xmlns:wp14="http://schemas.microsoft.com/office/word/2010/wordprocessingDrawing" xmlns:wp="http://schemas.openxmlformats.org/drawingml/2006/wordprocessingDrawing" xmlns:w10="urn:schemas-microsoft-com:office:word" xmlns:w="http://schemas.openxmlformats.org/wordprocessingml/2006/main" xmlns:w14="http://schemas.microsoft.com/office/word/2010/wordml" xmlns:w15="http://schemas.microsoft.com/office/word/2012/wordml" xmlns:w16se="http://schemas.microsoft.com/office/word/2015/wordml/symex" xmlns:wpg="http://schemas.microsoft.com/office/word/2010/wordprocessingGroup" xmlns:wpi="http://schemas.microsoft.com/office/word/2010/wordprocessingInk" xmlns:wne="http://schemas.microsoft.com/office/word/2006/wordml" xmlns:wps="http://schemas.microsoft.com/office/word/2010/wordprocessingShape" mc:Ignorable="w14 w15 w16se wp14">
   <w:abstractNum w:abstractNumId="0" w15:restartNumberingAfterBreak="0">
     <w:nsid w:val="44176148"/>
     <w:multiLevelType w:val="hybridMultilevel"/>
@@ -707,7 +718,7 @@
 </file>
 
 <file path=word/styles.xml><?xml version="1.0" encoding="utf-8"?>
-<w:styles xmlns:mc="http://schemas.openxmlformats.org/markup-compatibility/2006" xmlns:r="http://schemas.openxmlformats.org/officeDocument/2006/relationships" xmlns:w="http://schemas.openxmlformats.org/wordprocessingml/2006/main" xmlns:w14="http://schemas.microsoft.com/office/word/2010/wordml" xmlns:w15="http://schemas.microsoft.com/office/word/2012/wordml" xmlns:w16cid="http://schemas.microsoft.com/office/word/2016/wordml/cid" xmlns:w16se="http://schemas.microsoft.com/office/word/2015/wordml/symex" mc:Ignorable="w14 w15 w16se w16cid">
+<w:styles xmlns:mc="http://schemas.openxmlformats.org/markup-compatibility/2006" xmlns:r="http://schemas.openxmlformats.org/officeDocument/2006/relationships" xmlns:w="http://schemas.openxmlformats.org/wordprocessingml/2006/main" xmlns:w14="http://schemas.microsoft.com/office/word/2010/wordml" xmlns:w15="http://schemas.microsoft.com/office/word/2012/wordml" xmlns:w16se="http://schemas.microsoft.com/office/word/2015/wordml/symex" mc:Ignorable="w14 w15 w16se">
   <w:docDefaults>
     <w:rPrDefault>
       <w:rPr>
@@ -723,7 +734,7 @@
       </w:pPr>
     </w:pPrDefault>
   </w:docDefaults>
-  <w:latentStyles w:defLockedState="0" w:defUIPriority="99" w:defSemiHidden="0" w:defUnhideWhenUsed="0" w:defQFormat="0" w:count="375">
+  <w:latentStyles w:defLockedState="0" w:defUIPriority="99" w:defSemiHidden="0" w:defUnhideWhenUsed="0" w:defQFormat="0" w:count="371">
     <w:lsdException w:name="Normal" w:uiPriority="0" w:qFormat="1"/>
     <w:lsdException w:name="heading 1" w:uiPriority="9" w:qFormat="1"/>
     <w:lsdException w:name="heading 2" w:semiHidden="1" w:uiPriority="9" w:unhideWhenUsed="1" w:qFormat="1"/>
@@ -1095,10 +1106,6 @@
     <w:lsdException w:name="List Table 5 Dark Accent 6" w:uiPriority="50"/>
     <w:lsdException w:name="List Table 6 Colorful Accent 6" w:uiPriority="51"/>
     <w:lsdException w:name="List Table 7 Colorful Accent 6" w:uiPriority="52"/>
-    <w:lsdException w:name="Mention" w:semiHidden="1" w:unhideWhenUsed="1"/>
-    <w:lsdException w:name="Smart Hyperlink" w:semiHidden="1" w:unhideWhenUsed="1"/>
-    <w:lsdException w:name="Hashtag" w:semiHidden="1" w:unhideWhenUsed="1"/>
-    <w:lsdException w:name="Unresolved Mention" w:semiHidden="1" w:unhideWhenUsed="1"/>
   </w:latentStyles>
   <w:style w:type="paragraph" w:default="1" w:styleId="Normal">
     <w:name w:val="Normal"/>

</xml_diff>